<commit_message>
Pasta do Bootcamp GFT-Start-Woman
</commit_message>
<xml_diff>
--- a/Santander Code Girls/Primeiro repositório no GitHub.docx
+++ b/Santander Code Girls/Primeiro repositório no GitHub.docx
@@ -30,19 +30,7 @@
           <w:rPr>
             <w:rStyle w:val="Hyperlink"/>
           </w:rPr>
-          <w:t>Basic Syntax | Markdo</w:t>
-        </w:r>
-        <w:r>
-          <w:rPr>
-            <w:rStyle w:val="Hyperlink"/>
-          </w:rPr>
-          <w:t>w</w:t>
-        </w:r>
-        <w:r>
-          <w:rPr>
-            <w:rStyle w:val="Hyperlink"/>
-          </w:rPr>
-          <w:t>n Guide</w:t>
+          <w:t>Basic Syntax | Markdown Guide</w:t>
         </w:r>
       </w:hyperlink>
     </w:p>
@@ -51,28 +39,33 @@
       <w:r>
         <w:t>- Na pasta q eu quero criar o repositório</w:t>
       </w:r>
+    </w:p>
+    <w:p>
+      <w:r>
+        <w:t>git bash here</w:t>
+      </w:r>
+    </w:p>
+    <w:p>
+      <w:r>
+        <w:t>git clone</w:t>
+      </w:r>
+    </w:p>
+    <w:p>
+      <w:r>
+        <w:t>git status</w:t>
+      </w:r>
+    </w:p>
+    <w:p>
+      <w:r>
+        <w:t>git add .</w:t>
+      </w:r>
+    </w:p>
+    <w:p>
+      <w:r>
+        <w:t>git status</w:t>
+      </w:r>
       <w:bookmarkStart w:id="0" w:name="_GoBack"/>
       <w:bookmarkEnd w:id="0"/>
-    </w:p>
-    <w:p>
-      <w:r>
-        <w:t>git bash here</w:t>
-      </w:r>
-    </w:p>
-    <w:p>
-      <w:r>
-        <w:t>git clone</w:t>
-      </w:r>
-    </w:p>
-    <w:p>
-      <w:r>
-        <w:t>git status</w:t>
-      </w:r>
-    </w:p>
-    <w:p>
-      <w:r>
-        <w:t>git add .</w:t>
-      </w:r>
     </w:p>
     <w:p>
       <w:r>

</xml_diff>